<commit_message>
mvp virtual laboratory in butterfly
</commit_message>
<xml_diff>
--- a/zeta coefficient laboratory in CFD/Spec.docx
+++ b/zeta coefficient laboratory in CFD/Spec.docx
@@ -96,7 +96,21 @@
       </w:r>
       <w:proofErr w:type="spellEnd"/>
       <w:r>
+        <w:t xml:space="preserve"> (</w:t>
+      </w:r>
+      <w:proofErr w:type="spellStart"/>
+      <w:r>
+        <w:t>BlueCFD</w:t>
+      </w:r>
+      <w:proofErr w:type="spellEnd"/>
+      <w:r>
+        <w:t>)</w:t>
+      </w:r>
+      <w:r>
         <w:t>, Ladybug Tools</w:t>
+      </w:r>
+      <w:r>
+        <w:t>, Butterfly 0.0.5</w:t>
       </w:r>
     </w:p>
     <w:p>
@@ -128,37 +142,23 @@
           <w:sz w:val="16"/>
           <w:szCs w:val="16"/>
         </w:rPr>
-        <w:t xml:space="preserve">Pick the one from the article </w:t>
-      </w:r>
+        <w:t xml:space="preserve">Pick the one from the article Karsten </w:t>
+      </w:r>
+      <w:proofErr w:type="spellStart"/>
       <w:r>
         <w:rPr>
           <w:sz w:val="16"/>
           <w:szCs w:val="16"/>
         </w:rPr>
-        <w:t xml:space="preserve">Karsten </w:t>
-      </w:r>
-      <w:proofErr w:type="spellStart"/>
+        <w:t>Tawackolian</w:t>
+      </w:r>
+      <w:proofErr w:type="spellEnd"/>
       <w:r>
         <w:rPr>
           <w:sz w:val="16"/>
           <w:szCs w:val="16"/>
         </w:rPr>
-        <w:t>Tawackolian</w:t>
-      </w:r>
-      <w:proofErr w:type="spellEnd"/>
-      <w:r>
-        <w:rPr>
-          <w:sz w:val="16"/>
-          <w:szCs w:val="16"/>
-        </w:rPr>
-        <w:t>, Martin Kriegel</w:t>
-      </w:r>
-      <w:r>
-        <w:rPr>
-          <w:sz w:val="16"/>
-          <w:szCs w:val="16"/>
-        </w:rPr>
-        <w:t xml:space="preserve">, </w:t>
+        <w:t xml:space="preserve">, Martin Kriegel, </w:t>
       </w:r>
       <w:r>
         <w:rPr>
@@ -795,6 +795,92 @@
         <w:t>The greatest accomplishment would be to generalise the procedures to create an accurate laboratory for all fittings and all flow conditions.</w:t>
       </w:r>
     </w:p>
+    <w:p>
+      <w:r>
+        <w:drawing>
+          <wp:inline distT="0" distB="0" distL="0" distR="0" wp14:anchorId="178DA53B" wp14:editId="30087AF0">
+            <wp:extent cx="3353268" cy="1505160"/>
+            <wp:effectExtent l="0" t="0" r="0" b="0"/>
+            <wp:docPr id="1547793515" name="Picture 1" descr="A screenshot of a computer&#10;&#10;Description automatically generated"/>
+            <wp:cNvGraphicFramePr>
+              <a:graphicFrameLocks xmlns:a="http://schemas.openxmlformats.org/drawingml/2006/main" noChangeAspect="1"/>
+            </wp:cNvGraphicFramePr>
+            <a:graphic xmlns:a="http://schemas.openxmlformats.org/drawingml/2006/main">
+              <a:graphicData uri="http://schemas.openxmlformats.org/drawingml/2006/picture">
+                <pic:pic xmlns:pic="http://schemas.openxmlformats.org/drawingml/2006/picture">
+                  <pic:nvPicPr>
+                    <pic:cNvPr id="1547793515" name="Picture 1" descr="A screenshot of a computer&#10;&#10;Description automatically generated"/>
+                    <pic:cNvPicPr/>
+                  </pic:nvPicPr>
+                  <pic:blipFill>
+                    <a:blip r:embed="rId5"/>
+                    <a:stretch>
+                      <a:fillRect/>
+                    </a:stretch>
+                  </pic:blipFill>
+                  <pic:spPr>
+                    <a:xfrm>
+                      <a:off x="0" y="0"/>
+                      <a:ext cx="3353268" cy="1505160"/>
+                    </a:xfrm>
+                    <a:prstGeom prst="rect">
+                      <a:avLst/>
+                    </a:prstGeom>
+                  </pic:spPr>
+                </pic:pic>
+              </a:graphicData>
+            </a:graphic>
+          </wp:inline>
+        </w:drawing>
+      </w:r>
+    </w:p>
+    <w:p>
+      <w:r>
+        <w:drawing>
+          <wp:inline distT="0" distB="0" distL="0" distR="0" wp14:anchorId="5E33221C" wp14:editId="446261EE">
+            <wp:extent cx="3342640" cy="1609725"/>
+            <wp:effectExtent l="0" t="0" r="0" b="9525"/>
+            <wp:docPr id="1409416827" name="Picture 1" descr="A screenshot of a computer&#10;&#10;Description automatically generated"/>
+            <wp:cNvGraphicFramePr>
+              <a:graphicFrameLocks xmlns:a="http://schemas.openxmlformats.org/drawingml/2006/main" noChangeAspect="1"/>
+            </wp:cNvGraphicFramePr>
+            <a:graphic xmlns:a="http://schemas.openxmlformats.org/drawingml/2006/main">
+              <a:graphicData uri="http://schemas.openxmlformats.org/drawingml/2006/picture">
+                <pic:pic xmlns:pic="http://schemas.openxmlformats.org/drawingml/2006/picture">
+                  <pic:nvPicPr>
+                    <pic:cNvPr id="1409416827" name="Picture 1" descr="A screenshot of a computer&#10;&#10;Description automatically generated"/>
+                    <pic:cNvPicPr/>
+                  </pic:nvPicPr>
+                  <pic:blipFill rotWithShape="1">
+                    <a:blip r:embed="rId6"/>
+                    <a:srcRect l="37655" t="26144" b="18617"/>
+                    <a:stretch/>
+                  </pic:blipFill>
+                  <pic:spPr bwMode="auto">
+                    <a:xfrm>
+                      <a:off x="0" y="0"/>
+                      <a:ext cx="3343741" cy="1610255"/>
+                    </a:xfrm>
+                    <a:prstGeom prst="rect">
+                      <a:avLst/>
+                    </a:prstGeom>
+                    <a:ln>
+                      <a:noFill/>
+                    </a:ln>
+                    <a:extLst>
+                      <a:ext uri="{53640926-AAD7-44D8-BBD7-CCE9431645EC}">
+                        <a14:shadowObscured xmlns:a14="http://schemas.microsoft.com/office/drawing/2010/main"/>
+                      </a:ext>
+                    </a:extLst>
+                  </pic:spPr>
+                </pic:pic>
+              </a:graphicData>
+            </a:graphic>
+          </wp:inline>
+        </w:drawing>
+      </w:r>
+    </w:p>
+    <w:p/>
     <w:p/>
     <w:p>
       <w:r>

</xml_diff>